<commit_message>
Added the project brief
</commit_message>
<xml_diff>
--- a/Project/EEE3095S 2024 Project Draft.docx
+++ b/Project/EEE3095S 2024 Project Draft.docx
@@ -1,6 +1,6 @@
 
 <file path=word/document.xml><?xml version="1.0" encoding="utf-8"?>
-<w:document xmlns:wpc="http://schemas.microsoft.com/office/word/2010/wordprocessingCanvas" xmlns:cx="http://schemas.microsoft.com/office/drawing/2014/chartex" xmlns:cx1="http://schemas.microsoft.com/office/drawing/2015/9/8/chartex" xmlns:cx2="http://schemas.microsoft.com/office/drawing/2015/10/21/chartex" xmlns:cx3="http://schemas.microsoft.com/office/drawing/2016/5/9/chartex" xmlns:cx4="http://schemas.microsoft.com/office/drawing/2016/5/10/chartex" xmlns:cx5="http://schemas.microsoft.com/office/drawing/2016/5/11/chartex" xmlns:cx6="http://schemas.microsoft.com/office/drawing/2016/5/12/chartex" xmlns:cx7="http://schemas.microsoft.com/office/drawing/2016/5/13/chartex" xmlns:cx8="http://schemas.microsoft.com/office/drawing/2016/5/14/chartex" xmlns:mc="http://schemas.openxmlformats.org/markup-compatibility/2006" xmlns:aink="http://schemas.microsoft.com/office/drawing/2016/ink" xmlns:am3d="http://schemas.microsoft.com/office/drawing/2017/model3d" xmlns:o="urn:schemas-microsoft-com:office:office" xmlns:oel="http://schemas.microsoft.com/office/2019/extlst" xmlns:r="http://schemas.openxmlformats.org/officeDocument/2006/relationships" xmlns:m="http://schemas.openxmlformats.org/officeDocument/2006/math" xmlns:v="urn:schemas-microsoft-com:vml" xmlns:wp14="http://schemas.microsoft.com/office/word/2010/wordprocessingDrawing" xmlns:wp="http://schemas.openxmlformats.org/drawingml/2006/wordprocessingDrawing" xmlns:w10="urn:schemas-microsoft-com:office:word" xmlns:w="http://schemas.openxmlformats.org/wordprocessingml/2006/main" xmlns:w14="http://schemas.microsoft.com/office/word/2010/wordml" xmlns:w15="http://schemas.microsoft.com/office/word/2012/wordml" xmlns:w16cex="http://schemas.microsoft.com/office/word/2018/wordml/cex" xmlns:w16cid="http://schemas.microsoft.com/office/word/2016/wordml/cid" xmlns:w16="http://schemas.microsoft.com/office/word/2018/wordml" xmlns:w16sdtdh="http://schemas.microsoft.com/office/word/2020/wordml/sdtdatahash" xmlns:w16se="http://schemas.microsoft.com/office/word/2015/wordml/symex" xmlns:wpg="http://schemas.microsoft.com/office/word/2010/wordprocessingGroup" xmlns:wpi="http://schemas.microsoft.com/office/word/2010/wordprocessingInk" xmlns:wne="http://schemas.microsoft.com/office/word/2006/wordml" xmlns:wps="http://schemas.microsoft.com/office/word/2010/wordprocessingShape" mc:Ignorable="w14 w15 w16se w16cid w16 w16cex w16sdtdh wp14">
+<w:document xmlns:wpc="http://schemas.microsoft.com/office/word/2010/wordprocessingCanvas" xmlns:cx="http://schemas.microsoft.com/office/drawing/2014/chartex" xmlns:cx1="http://schemas.microsoft.com/office/drawing/2015/9/8/chartex" xmlns:cx2="http://schemas.microsoft.com/office/drawing/2015/10/21/chartex" xmlns:cx3="http://schemas.microsoft.com/office/drawing/2016/5/9/chartex" xmlns:cx4="http://schemas.microsoft.com/office/drawing/2016/5/10/chartex" xmlns:cx5="http://schemas.microsoft.com/office/drawing/2016/5/11/chartex" xmlns:cx6="http://schemas.microsoft.com/office/drawing/2016/5/12/chartex" xmlns:cx7="http://schemas.microsoft.com/office/drawing/2016/5/13/chartex" xmlns:cx8="http://schemas.microsoft.com/office/drawing/2016/5/14/chartex" xmlns:mc="http://schemas.openxmlformats.org/markup-compatibility/2006" xmlns:aink="http://schemas.microsoft.com/office/drawing/2016/ink" xmlns:am3d="http://schemas.microsoft.com/office/drawing/2017/model3d" xmlns:o="urn:schemas-microsoft-com:office:office" xmlns:oel="http://schemas.microsoft.com/office/2019/extlst" xmlns:r="http://schemas.openxmlformats.org/officeDocument/2006/relationships" xmlns:m="http://schemas.openxmlformats.org/officeDocument/2006/math" xmlns:v="urn:schemas-microsoft-com:vml" xmlns:wp14="http://schemas.microsoft.com/office/word/2010/wordprocessingDrawing" xmlns:wp="http://schemas.openxmlformats.org/drawingml/2006/wordprocessingDrawing" xmlns:w10="urn:schemas-microsoft-com:office:word" xmlns:w="http://schemas.openxmlformats.org/wordprocessingml/2006/main" xmlns:w14="http://schemas.microsoft.com/office/word/2010/wordml" xmlns:w15="http://schemas.microsoft.com/office/word/2012/wordml" xmlns:w16cex="http://schemas.microsoft.com/office/word/2018/wordml/cex" xmlns:w16cid="http://schemas.microsoft.com/office/word/2016/wordml/cid" xmlns:w16="http://schemas.microsoft.com/office/word/2018/wordml" xmlns:w16du="http://schemas.microsoft.com/office/word/2023/wordml/word16du" xmlns:w16sdtdh="http://schemas.microsoft.com/office/word/2020/wordml/sdtdatahash" xmlns:w16se="http://schemas.microsoft.com/office/word/2015/wordml/symex" xmlns:wpg="http://schemas.microsoft.com/office/word/2010/wordprocessingGroup" xmlns:wpi="http://schemas.microsoft.com/office/word/2010/wordprocessingInk" xmlns:wne="http://schemas.microsoft.com/office/word/2006/wordml" xmlns:wps="http://schemas.microsoft.com/office/word/2010/wordprocessingShape" mc:Ignorable="w14 w15 w16se w16cid w16 w16cex w16sdtdh w16du wp14">
   <w:body>
     <w:p>
       <w:pPr>
@@ -34,15 +34,7 @@
         <w:jc w:val="both"/>
       </w:pPr>
       <w:r>
-        <w:t xml:space="preserve">The project is </w:t>
-      </w:r>
-      <w:proofErr w:type="gramStart"/>
-      <w:r>
-        <w:t>fairly straightforward</w:t>
-      </w:r>
-      <w:proofErr w:type="gramEnd"/>
-      <w:r>
-        <w:t xml:space="preserve">, but there is a lot of information to take in and you will likely not be able to complete it correctly if you do not understand the concepts. This </w:t>
+        <w:t xml:space="preserve">The project is fairly straightforward, but there is a lot of information to take in and you will likely not be able to complete it correctly if you do not understand the concepts. This </w:t>
       </w:r>
       <w:r>
         <w:t>project</w:t>
@@ -927,32 +919,38 @@
           <w:lang w:val="da-DK"/>
         </w:rPr>
       </w:pPr>
-      <w:proofErr w:type="spellStart"/>
       <w:r>
         <w:rPr>
           <w:rFonts w:ascii="Consolas" w:hAnsi="Consolas" w:cs="Consolas"/>
           <w:lang w:val="da-DK"/>
         </w:rPr>
-        <w:t>wget</w:t>
-      </w:r>
-      <w:proofErr w:type="spellEnd"/>
-      <w:r>
-        <w:rPr>
+        <w:t xml:space="preserve">wget </w:t>
+      </w:r>
+      <w:r>
+        <w:fldChar w:fldCharType="begin"/>
+      </w:r>
+      <w:r>
+        <w:instrText>HYPERLINK "https://downloads.raspberrypi.org/raspbian_latest"</w:instrText>
+      </w:r>
+      <w:r>
+        <w:fldChar w:fldCharType="separate"/>
+      </w:r>
+      <w:r>
+        <w:rPr>
+          <w:rStyle w:val="Hyperlink"/>
           <w:rFonts w:ascii="Consolas" w:hAnsi="Consolas" w:cs="Consolas"/>
           <w:lang w:val="da-DK"/>
         </w:rPr>
-        <w:t xml:space="preserve"> </w:t>
-      </w:r>
-      <w:hyperlink r:id="rId17" w:history="1">
-        <w:r>
-          <w:rPr>
-            <w:rStyle w:val="Hyperlink"/>
-            <w:rFonts w:ascii="Consolas" w:hAnsi="Consolas" w:cs="Consolas"/>
-            <w:lang w:val="da-DK"/>
-          </w:rPr>
-          <w:t>https://downloads.raspberrypi.org/raspbian_latest</w:t>
-        </w:r>
-      </w:hyperlink>
+        <w:t>https://downloads.raspberrypi.org/raspbian_latest</w:t>
+      </w:r>
+      <w:r>
+        <w:rPr>
+          <w:rStyle w:val="Hyperlink"/>
+          <w:rFonts w:ascii="Consolas" w:hAnsi="Consolas" w:cs="Consolas"/>
+          <w:lang w:val="da-DK"/>
+        </w:rPr>
+        <w:fldChar w:fldCharType="end"/>
+      </w:r>
     </w:p>
     <w:p>
       <w:pPr>
@@ -1012,7 +1010,6 @@
         </w:rPr>
         <w:t xml:space="preserve"> </w:t>
       </w:r>
-      <w:proofErr w:type="gramStart"/>
       <w:r>
         <w:t>folder,</w:t>
       </w:r>
@@ -1020,11 +1017,7 @@
         <w:t xml:space="preserve"> </w:t>
       </w:r>
       <w:r>
-        <w:t>and</w:t>
-      </w:r>
-      <w:proofErr w:type="gramEnd"/>
-      <w:r>
-        <w:t xml:space="preserve"> r</w:t>
+        <w:t>and r</w:t>
       </w:r>
       <w:r>
         <w:t>ename the .</w:t>
@@ -1359,11 +1352,9 @@
       <w:r>
         <w:t xml:space="preserve">Inside the emulated Pi, </w:t>
       </w:r>
-      <w:proofErr w:type="gramStart"/>
-      <w:r>
-        <w:t>open up</w:t>
-      </w:r>
-      <w:proofErr w:type="gramEnd"/>
+      <w:r>
+        <w:t>open</w:t>
+      </w:r>
       <w:r>
         <w:t xml:space="preserve"> a Terminal and install </w:t>
       </w:r>
@@ -1401,9 +1392,39 @@
         <w:rPr>
           <w:rFonts w:ascii="Consolas" w:hAnsi="Consolas" w:cs="Consolas"/>
         </w:rPr>
-        <w:t xml:space="preserve">git clone </w:t>
-      </w:r>
-      <w:hyperlink r:id="rId18" w:history="1">
+        <w:t>G</w:t>
+      </w:r>
+      <w:r>
+        <w:rPr>
+          <w:rFonts w:ascii="Consolas" w:hAnsi="Consolas" w:cs="Consolas"/>
+        </w:rPr>
+        <w:t>it</w:t>
+      </w:r>
+      <w:r>
+        <w:rPr>
+          <w:rFonts w:ascii="Consolas" w:hAnsi="Consolas" w:cs="Consolas"/>
+        </w:rPr>
+        <w:t xml:space="preserve"> </w:t>
+      </w:r>
+      <w:r>
+        <w:rPr>
+          <w:rFonts w:ascii="Consolas" w:hAnsi="Consolas" w:cs="Consolas"/>
+        </w:rPr>
+        <w:t>clone</w:t>
+      </w:r>
+      <w:r>
+        <w:rPr>
+          <w:rFonts w:ascii="Consolas" w:hAnsi="Consolas" w:cs="Consolas"/>
+        </w:rPr>
+        <w:t xml:space="preserve"> </w:t>
+      </w:r>
+      <w:r>
+        <w:rPr>
+          <w:rFonts w:ascii="Consolas" w:hAnsi="Consolas" w:cs="Consolas"/>
+        </w:rPr>
+        <w:t>https://github.com/eee3096s/2024/tree/main/Project</w:t>
+      </w:r>
+      <w:hyperlink r:id="rId17" w:history="1">
         <w:r>
           <w:rPr>
             <w:rStyle w:val="Hyperlink"/>
@@ -1411,7 +1432,16 @@
             <w:color w:val="707070" w:themeColor="accent1"/>
             <w:u w:val="none"/>
           </w:rPr>
-          <w:t>https://github.com/UCT-EE-OCW/EEE3096S-2024.git --depth=1</w:t>
+          <w:t xml:space="preserve"> </w:t>
+        </w:r>
+        <w:r>
+          <w:rPr>
+            <w:rStyle w:val="Hyperlink"/>
+            <w:rFonts w:ascii="Consolas" w:hAnsi="Consolas" w:cs="Consolas"/>
+            <w:color w:val="707070" w:themeColor="accent1"/>
+            <w:u w:val="none"/>
+          </w:rPr>
+          <w:t>--depth=1</w:t>
         </w:r>
       </w:hyperlink>
     </w:p>
@@ -1481,21 +1511,10 @@
         <w:rPr>
           <w:rFonts w:ascii="Consolas" w:hAnsi="Consolas" w:cs="Consolas"/>
         </w:rPr>
-        <w:t xml:space="preserve">make </w:t>
-      </w:r>
-      <w:proofErr w:type="gramStart"/>
-      <w:r>
-        <w:rPr>
-          <w:rFonts w:ascii="Consolas" w:hAnsi="Consolas" w:cs="Consolas"/>
-        </w:rPr>
-        <w:t>threaded</w:t>
-      </w:r>
-      <w:r>
-        <w:t>, and</w:t>
-      </w:r>
-      <w:proofErr w:type="gramEnd"/>
-      <w:r>
-        <w:t xml:space="preserve"> run it using </w:t>
+        <w:t>make threaded</w:t>
+      </w:r>
+      <w:r>
+        <w:t xml:space="preserve">, and run it using </w:t>
       </w:r>
       <w:r>
         <w:rPr>
@@ -1671,7 +1690,7 @@
         <w:lastRenderedPageBreak/>
         <w:t xml:space="preserve">LaTeX/Overleaf template linked </w:t>
       </w:r>
-      <w:hyperlink r:id="rId19" w:history="1">
+      <w:hyperlink r:id="rId18" w:history="1">
         <w:r>
           <w:rPr>
             <w:rStyle w:val="Hyperlink"/>
@@ -1833,7 +1852,7 @@
       </w:r>
     </w:p>
     <w:sectPr>
-      <w:footerReference w:type="default" r:id="rId20"/>
+      <w:footerReference w:type="default" r:id="rId19"/>
       <w:pgSz w:w="12240" w:h="15840"/>
       <w:pgMar w:top="1440" w:right="1800" w:bottom="1080" w:left="1800" w:header="720" w:footer="720" w:gutter="0"/>
       <w:cols w:space="720"/>
@@ -1845,7 +1864,7 @@
 </file>
 
 <file path=word/endnotes.xml><?xml version="1.0" encoding="utf-8"?>
-<w:endnotes xmlns:wpc="http://schemas.microsoft.com/office/word/2010/wordprocessingCanvas" xmlns:cx="http://schemas.microsoft.com/office/drawing/2014/chartex" xmlns:cx1="http://schemas.microsoft.com/office/drawing/2015/9/8/chartex" xmlns:cx2="http://schemas.microsoft.com/office/drawing/2015/10/21/chartex" xmlns:cx3="http://schemas.microsoft.com/office/drawing/2016/5/9/chartex" xmlns:cx4="http://schemas.microsoft.com/office/drawing/2016/5/10/chartex" xmlns:cx5="http://schemas.microsoft.com/office/drawing/2016/5/11/chartex" xmlns:cx6="http://schemas.microsoft.com/office/drawing/2016/5/12/chartex" xmlns:cx7="http://schemas.microsoft.com/office/drawing/2016/5/13/chartex" xmlns:cx8="http://schemas.microsoft.com/office/drawing/2016/5/14/chartex" xmlns:mc="http://schemas.openxmlformats.org/markup-compatibility/2006" xmlns:aink="http://schemas.microsoft.com/office/drawing/2016/ink" xmlns:am3d="http://schemas.microsoft.com/office/drawing/2017/model3d" xmlns:o="urn:schemas-microsoft-com:office:office" xmlns:oel="http://schemas.microsoft.com/office/2019/extlst" xmlns:r="http://schemas.openxmlformats.org/officeDocument/2006/relationships" xmlns:m="http://schemas.openxmlformats.org/officeDocument/2006/math" xmlns:v="urn:schemas-microsoft-com:vml" xmlns:wp14="http://schemas.microsoft.com/office/word/2010/wordprocessingDrawing" xmlns:wp="http://schemas.openxmlformats.org/drawingml/2006/wordprocessingDrawing" xmlns:w10="urn:schemas-microsoft-com:office:word" xmlns:w="http://schemas.openxmlformats.org/wordprocessingml/2006/main" xmlns:w14="http://schemas.microsoft.com/office/word/2010/wordml" xmlns:w15="http://schemas.microsoft.com/office/word/2012/wordml" xmlns:w16cex="http://schemas.microsoft.com/office/word/2018/wordml/cex" xmlns:w16cid="http://schemas.microsoft.com/office/word/2016/wordml/cid" xmlns:w16="http://schemas.microsoft.com/office/word/2018/wordml" xmlns:w16sdtdh="http://schemas.microsoft.com/office/word/2020/wordml/sdtdatahash" xmlns:w16se="http://schemas.microsoft.com/office/word/2015/wordml/symex" xmlns:wpg="http://schemas.microsoft.com/office/word/2010/wordprocessingGroup" xmlns:wpi="http://schemas.microsoft.com/office/word/2010/wordprocessingInk" xmlns:wne="http://schemas.microsoft.com/office/word/2006/wordml" xmlns:wps="http://schemas.microsoft.com/office/word/2010/wordprocessingShape" mc:Ignorable="w14 w15 w16se w16cid w16 w16cex w16sdtdh wp14">
+<w:endnotes xmlns:wpc="http://schemas.microsoft.com/office/word/2010/wordprocessingCanvas" xmlns:cx="http://schemas.microsoft.com/office/drawing/2014/chartex" xmlns:cx1="http://schemas.microsoft.com/office/drawing/2015/9/8/chartex" xmlns:cx2="http://schemas.microsoft.com/office/drawing/2015/10/21/chartex" xmlns:cx3="http://schemas.microsoft.com/office/drawing/2016/5/9/chartex" xmlns:cx4="http://schemas.microsoft.com/office/drawing/2016/5/10/chartex" xmlns:cx5="http://schemas.microsoft.com/office/drawing/2016/5/11/chartex" xmlns:cx6="http://schemas.microsoft.com/office/drawing/2016/5/12/chartex" xmlns:cx7="http://schemas.microsoft.com/office/drawing/2016/5/13/chartex" xmlns:cx8="http://schemas.microsoft.com/office/drawing/2016/5/14/chartex" xmlns:mc="http://schemas.openxmlformats.org/markup-compatibility/2006" xmlns:aink="http://schemas.microsoft.com/office/drawing/2016/ink" xmlns:am3d="http://schemas.microsoft.com/office/drawing/2017/model3d" xmlns:o="urn:schemas-microsoft-com:office:office" xmlns:oel="http://schemas.microsoft.com/office/2019/extlst" xmlns:r="http://schemas.openxmlformats.org/officeDocument/2006/relationships" xmlns:m="http://schemas.openxmlformats.org/officeDocument/2006/math" xmlns:v="urn:schemas-microsoft-com:vml" xmlns:wp14="http://schemas.microsoft.com/office/word/2010/wordprocessingDrawing" xmlns:wp="http://schemas.openxmlformats.org/drawingml/2006/wordprocessingDrawing" xmlns:w10="urn:schemas-microsoft-com:office:word" xmlns:w="http://schemas.openxmlformats.org/wordprocessingml/2006/main" xmlns:w14="http://schemas.microsoft.com/office/word/2010/wordml" xmlns:w15="http://schemas.microsoft.com/office/word/2012/wordml" xmlns:w16cex="http://schemas.microsoft.com/office/word/2018/wordml/cex" xmlns:w16cid="http://schemas.microsoft.com/office/word/2016/wordml/cid" xmlns:w16="http://schemas.microsoft.com/office/word/2018/wordml" xmlns:w16du="http://schemas.microsoft.com/office/word/2023/wordml/word16du" xmlns:w16sdtdh="http://schemas.microsoft.com/office/word/2020/wordml/sdtdatahash" xmlns:w16se="http://schemas.microsoft.com/office/word/2015/wordml/symex" xmlns:wpg="http://schemas.microsoft.com/office/word/2010/wordprocessingGroup" xmlns:wpi="http://schemas.microsoft.com/office/word/2010/wordprocessingInk" xmlns:wne="http://schemas.microsoft.com/office/word/2006/wordml" xmlns:wps="http://schemas.microsoft.com/office/word/2010/wordprocessingShape" mc:Ignorable="w14 w15 w16se w16cid w16 w16cex w16sdtdh w16du wp14">
   <w:endnote w:type="separator" w:id="-1">
     <w:p>
       <w:pPr>
@@ -1872,7 +1891,7 @@
 </file>
 
 <file path=word/footer1.xml><?xml version="1.0" encoding="utf-8"?>
-<w:ftr xmlns:wpc="http://schemas.microsoft.com/office/word/2010/wordprocessingCanvas" xmlns:cx="http://schemas.microsoft.com/office/drawing/2014/chartex" xmlns:cx1="http://schemas.microsoft.com/office/drawing/2015/9/8/chartex" xmlns:cx2="http://schemas.microsoft.com/office/drawing/2015/10/21/chartex" xmlns:cx3="http://schemas.microsoft.com/office/drawing/2016/5/9/chartex" xmlns:cx4="http://schemas.microsoft.com/office/drawing/2016/5/10/chartex" xmlns:cx5="http://schemas.microsoft.com/office/drawing/2016/5/11/chartex" xmlns:cx6="http://schemas.microsoft.com/office/drawing/2016/5/12/chartex" xmlns:cx7="http://schemas.microsoft.com/office/drawing/2016/5/13/chartex" xmlns:cx8="http://schemas.microsoft.com/office/drawing/2016/5/14/chartex" xmlns:mc="http://schemas.openxmlformats.org/markup-compatibility/2006" xmlns:aink="http://schemas.microsoft.com/office/drawing/2016/ink" xmlns:am3d="http://schemas.microsoft.com/office/drawing/2017/model3d" xmlns:o="urn:schemas-microsoft-com:office:office" xmlns:oel="http://schemas.microsoft.com/office/2019/extlst" xmlns:r="http://schemas.openxmlformats.org/officeDocument/2006/relationships" xmlns:m="http://schemas.openxmlformats.org/officeDocument/2006/math" xmlns:v="urn:schemas-microsoft-com:vml" xmlns:wp14="http://schemas.microsoft.com/office/word/2010/wordprocessingDrawing" xmlns:wp="http://schemas.openxmlformats.org/drawingml/2006/wordprocessingDrawing" xmlns:w10="urn:schemas-microsoft-com:office:word" xmlns:w="http://schemas.openxmlformats.org/wordprocessingml/2006/main" xmlns:w14="http://schemas.microsoft.com/office/word/2010/wordml" xmlns:w15="http://schemas.microsoft.com/office/word/2012/wordml" xmlns:w16cex="http://schemas.microsoft.com/office/word/2018/wordml/cex" xmlns:w16cid="http://schemas.microsoft.com/office/word/2016/wordml/cid" xmlns:w16="http://schemas.microsoft.com/office/word/2018/wordml" xmlns:w16sdtdh="http://schemas.microsoft.com/office/word/2020/wordml/sdtdatahash" xmlns:w16se="http://schemas.microsoft.com/office/word/2015/wordml/symex" xmlns:wpg="http://schemas.microsoft.com/office/word/2010/wordprocessingGroup" xmlns:wpi="http://schemas.microsoft.com/office/word/2010/wordprocessingInk" xmlns:wne="http://schemas.microsoft.com/office/word/2006/wordml" xmlns:wps="http://schemas.microsoft.com/office/word/2010/wordprocessingShape" mc:Ignorable="w14 w15 w16se w16cid w16 w16cex w16sdtdh wp14">
+<w:ftr xmlns:wpc="http://schemas.microsoft.com/office/word/2010/wordprocessingCanvas" xmlns:cx="http://schemas.microsoft.com/office/drawing/2014/chartex" xmlns:cx1="http://schemas.microsoft.com/office/drawing/2015/9/8/chartex" xmlns:cx2="http://schemas.microsoft.com/office/drawing/2015/10/21/chartex" xmlns:cx3="http://schemas.microsoft.com/office/drawing/2016/5/9/chartex" xmlns:cx4="http://schemas.microsoft.com/office/drawing/2016/5/10/chartex" xmlns:cx5="http://schemas.microsoft.com/office/drawing/2016/5/11/chartex" xmlns:cx6="http://schemas.microsoft.com/office/drawing/2016/5/12/chartex" xmlns:cx7="http://schemas.microsoft.com/office/drawing/2016/5/13/chartex" xmlns:cx8="http://schemas.microsoft.com/office/drawing/2016/5/14/chartex" xmlns:mc="http://schemas.openxmlformats.org/markup-compatibility/2006" xmlns:aink="http://schemas.microsoft.com/office/drawing/2016/ink" xmlns:am3d="http://schemas.microsoft.com/office/drawing/2017/model3d" xmlns:o="urn:schemas-microsoft-com:office:office" xmlns:oel="http://schemas.microsoft.com/office/2019/extlst" xmlns:r="http://schemas.openxmlformats.org/officeDocument/2006/relationships" xmlns:m="http://schemas.openxmlformats.org/officeDocument/2006/math" xmlns:v="urn:schemas-microsoft-com:vml" xmlns:wp14="http://schemas.microsoft.com/office/word/2010/wordprocessingDrawing" xmlns:wp="http://schemas.openxmlformats.org/drawingml/2006/wordprocessingDrawing" xmlns:w10="urn:schemas-microsoft-com:office:word" xmlns:w="http://schemas.openxmlformats.org/wordprocessingml/2006/main" xmlns:w14="http://schemas.microsoft.com/office/word/2010/wordml" xmlns:w15="http://schemas.microsoft.com/office/word/2012/wordml" xmlns:w16cex="http://schemas.microsoft.com/office/word/2018/wordml/cex" xmlns:w16cid="http://schemas.microsoft.com/office/word/2016/wordml/cid" xmlns:w16="http://schemas.microsoft.com/office/word/2018/wordml" xmlns:w16du="http://schemas.microsoft.com/office/word/2023/wordml/word16du" xmlns:w16sdtdh="http://schemas.microsoft.com/office/word/2020/wordml/sdtdatahash" xmlns:w16se="http://schemas.microsoft.com/office/word/2015/wordml/symex" xmlns:wpg="http://schemas.microsoft.com/office/word/2010/wordprocessingGroup" xmlns:wpi="http://schemas.microsoft.com/office/word/2010/wordprocessingInk" xmlns:wne="http://schemas.microsoft.com/office/word/2006/wordml" xmlns:wps="http://schemas.microsoft.com/office/word/2010/wordprocessingShape" mc:Ignorable="w14 w15 w16se w16cid w16 w16cex w16sdtdh w16du wp14">
   <w:p>
     <w:pPr>
       <w:pStyle w:val="Footer"/>
@@ -1883,7 +1902,7 @@
 </file>
 
 <file path=word/footnotes.xml><?xml version="1.0" encoding="utf-8"?>
-<w:footnotes xmlns:wpc="http://schemas.microsoft.com/office/word/2010/wordprocessingCanvas" xmlns:cx="http://schemas.microsoft.com/office/drawing/2014/chartex" xmlns:cx1="http://schemas.microsoft.com/office/drawing/2015/9/8/chartex" xmlns:cx2="http://schemas.microsoft.com/office/drawing/2015/10/21/chartex" xmlns:cx3="http://schemas.microsoft.com/office/drawing/2016/5/9/chartex" xmlns:cx4="http://schemas.microsoft.com/office/drawing/2016/5/10/chartex" xmlns:cx5="http://schemas.microsoft.com/office/drawing/2016/5/11/chartex" xmlns:cx6="http://schemas.microsoft.com/office/drawing/2016/5/12/chartex" xmlns:cx7="http://schemas.microsoft.com/office/drawing/2016/5/13/chartex" xmlns:cx8="http://schemas.microsoft.com/office/drawing/2016/5/14/chartex" xmlns:mc="http://schemas.openxmlformats.org/markup-compatibility/2006" xmlns:aink="http://schemas.microsoft.com/office/drawing/2016/ink" xmlns:am3d="http://schemas.microsoft.com/office/drawing/2017/model3d" xmlns:o="urn:schemas-microsoft-com:office:office" xmlns:oel="http://schemas.microsoft.com/office/2019/extlst" xmlns:r="http://schemas.openxmlformats.org/officeDocument/2006/relationships" xmlns:m="http://schemas.openxmlformats.org/officeDocument/2006/math" xmlns:v="urn:schemas-microsoft-com:vml" xmlns:wp14="http://schemas.microsoft.com/office/word/2010/wordprocessingDrawing" xmlns:wp="http://schemas.openxmlformats.org/drawingml/2006/wordprocessingDrawing" xmlns:w10="urn:schemas-microsoft-com:office:word" xmlns:w="http://schemas.openxmlformats.org/wordprocessingml/2006/main" xmlns:w14="http://schemas.microsoft.com/office/word/2010/wordml" xmlns:w15="http://schemas.microsoft.com/office/word/2012/wordml" xmlns:w16cex="http://schemas.microsoft.com/office/word/2018/wordml/cex" xmlns:w16cid="http://schemas.microsoft.com/office/word/2016/wordml/cid" xmlns:w16="http://schemas.microsoft.com/office/word/2018/wordml" xmlns:w16sdtdh="http://schemas.microsoft.com/office/word/2020/wordml/sdtdatahash" xmlns:w16se="http://schemas.microsoft.com/office/word/2015/wordml/symex" xmlns:wpg="http://schemas.microsoft.com/office/word/2010/wordprocessingGroup" xmlns:wpi="http://schemas.microsoft.com/office/word/2010/wordprocessingInk" xmlns:wne="http://schemas.microsoft.com/office/word/2006/wordml" xmlns:wps="http://schemas.microsoft.com/office/word/2010/wordprocessingShape" mc:Ignorable="w14 w15 w16se w16cid w16 w16cex w16sdtdh wp14">
+<w:footnotes xmlns:wpc="http://schemas.microsoft.com/office/word/2010/wordprocessingCanvas" xmlns:cx="http://schemas.microsoft.com/office/drawing/2014/chartex" xmlns:cx1="http://schemas.microsoft.com/office/drawing/2015/9/8/chartex" xmlns:cx2="http://schemas.microsoft.com/office/drawing/2015/10/21/chartex" xmlns:cx3="http://schemas.microsoft.com/office/drawing/2016/5/9/chartex" xmlns:cx4="http://schemas.microsoft.com/office/drawing/2016/5/10/chartex" xmlns:cx5="http://schemas.microsoft.com/office/drawing/2016/5/11/chartex" xmlns:cx6="http://schemas.microsoft.com/office/drawing/2016/5/12/chartex" xmlns:cx7="http://schemas.microsoft.com/office/drawing/2016/5/13/chartex" xmlns:cx8="http://schemas.microsoft.com/office/drawing/2016/5/14/chartex" xmlns:mc="http://schemas.openxmlformats.org/markup-compatibility/2006" xmlns:aink="http://schemas.microsoft.com/office/drawing/2016/ink" xmlns:am3d="http://schemas.microsoft.com/office/drawing/2017/model3d" xmlns:o="urn:schemas-microsoft-com:office:office" xmlns:oel="http://schemas.microsoft.com/office/2019/extlst" xmlns:r="http://schemas.openxmlformats.org/officeDocument/2006/relationships" xmlns:m="http://schemas.openxmlformats.org/officeDocument/2006/math" xmlns:v="urn:schemas-microsoft-com:vml" xmlns:wp14="http://schemas.microsoft.com/office/word/2010/wordprocessingDrawing" xmlns:wp="http://schemas.openxmlformats.org/drawingml/2006/wordprocessingDrawing" xmlns:w10="urn:schemas-microsoft-com:office:word" xmlns:w="http://schemas.openxmlformats.org/wordprocessingml/2006/main" xmlns:w14="http://schemas.microsoft.com/office/word/2010/wordml" xmlns:w15="http://schemas.microsoft.com/office/word/2012/wordml" xmlns:w16cex="http://schemas.microsoft.com/office/word/2018/wordml/cex" xmlns:w16cid="http://schemas.microsoft.com/office/word/2016/wordml/cid" xmlns:w16="http://schemas.microsoft.com/office/word/2018/wordml" xmlns:w16du="http://schemas.microsoft.com/office/word/2023/wordml/word16du" xmlns:w16sdtdh="http://schemas.microsoft.com/office/word/2020/wordml/sdtdatahash" xmlns:w16se="http://schemas.microsoft.com/office/word/2015/wordml/symex" xmlns:wpg="http://schemas.microsoft.com/office/word/2010/wordprocessingGroup" xmlns:wpi="http://schemas.microsoft.com/office/word/2010/wordprocessingInk" xmlns:wne="http://schemas.microsoft.com/office/word/2006/wordml" xmlns:wps="http://schemas.microsoft.com/office/word/2010/wordprocessingShape" mc:Ignorable="w14 w15 w16se w16cid w16 w16cex w16sdtdh w16du wp14">
   <w:footnote w:type="separator" w:id="-1">
     <w:p>
       <w:pPr>
@@ -1910,7 +1929,7 @@
 </file>
 
 <file path=word/numbering.xml><?xml version="1.0" encoding="utf-8"?>
-<w:numbering xmlns:wpc="http://schemas.microsoft.com/office/word/2010/wordprocessingCanvas" xmlns:cx="http://schemas.microsoft.com/office/drawing/2014/chartex" xmlns:cx1="http://schemas.microsoft.com/office/drawing/2015/9/8/chartex" xmlns:cx2="http://schemas.microsoft.com/office/drawing/2015/10/21/chartex" xmlns:cx3="http://schemas.microsoft.com/office/drawing/2016/5/9/chartex" xmlns:cx4="http://schemas.microsoft.com/office/drawing/2016/5/10/chartex" xmlns:cx5="http://schemas.microsoft.com/office/drawing/2016/5/11/chartex" xmlns:cx6="http://schemas.microsoft.com/office/drawing/2016/5/12/chartex" xmlns:cx7="http://schemas.microsoft.com/office/drawing/2016/5/13/chartex" xmlns:cx8="http://schemas.microsoft.com/office/drawing/2016/5/14/chartex" xmlns:mc="http://schemas.openxmlformats.org/markup-compatibility/2006" xmlns:aink="http://schemas.microsoft.com/office/drawing/2016/ink" xmlns:am3d="http://schemas.microsoft.com/office/drawing/2017/model3d" xmlns:o="urn:schemas-microsoft-com:office:office" xmlns:oel="http://schemas.microsoft.com/office/2019/extlst" xmlns:r="http://schemas.openxmlformats.org/officeDocument/2006/relationships" xmlns:m="http://schemas.openxmlformats.org/officeDocument/2006/math" xmlns:v="urn:schemas-microsoft-com:vml" xmlns:wp14="http://schemas.microsoft.com/office/word/2010/wordprocessingDrawing" xmlns:wp="http://schemas.openxmlformats.org/drawingml/2006/wordprocessingDrawing" xmlns:w10="urn:schemas-microsoft-com:office:word" xmlns:w="http://schemas.openxmlformats.org/wordprocessingml/2006/main" xmlns:w14="http://schemas.microsoft.com/office/word/2010/wordml" xmlns:w15="http://schemas.microsoft.com/office/word/2012/wordml" xmlns:w16cex="http://schemas.microsoft.com/office/word/2018/wordml/cex" xmlns:w16cid="http://schemas.microsoft.com/office/word/2016/wordml/cid" xmlns:w16="http://schemas.microsoft.com/office/word/2018/wordml" xmlns:w16sdtdh="http://schemas.microsoft.com/office/word/2020/wordml/sdtdatahash" xmlns:w16se="http://schemas.microsoft.com/office/word/2015/wordml/symex" xmlns:wpg="http://schemas.microsoft.com/office/word/2010/wordprocessingGroup" xmlns:wpi="http://schemas.microsoft.com/office/word/2010/wordprocessingInk" xmlns:wne="http://schemas.microsoft.com/office/word/2006/wordml" xmlns:wps="http://schemas.microsoft.com/office/word/2010/wordprocessingShape" mc:Ignorable="w14 w15 w16se w16cid w16 w16cex w16sdtdh wp14">
+<w:numbering xmlns:wpc="http://schemas.microsoft.com/office/word/2010/wordprocessingCanvas" xmlns:cx="http://schemas.microsoft.com/office/drawing/2014/chartex" xmlns:cx1="http://schemas.microsoft.com/office/drawing/2015/9/8/chartex" xmlns:cx2="http://schemas.microsoft.com/office/drawing/2015/10/21/chartex" xmlns:cx3="http://schemas.microsoft.com/office/drawing/2016/5/9/chartex" xmlns:cx4="http://schemas.microsoft.com/office/drawing/2016/5/10/chartex" xmlns:cx5="http://schemas.microsoft.com/office/drawing/2016/5/11/chartex" xmlns:cx6="http://schemas.microsoft.com/office/drawing/2016/5/12/chartex" xmlns:cx7="http://schemas.microsoft.com/office/drawing/2016/5/13/chartex" xmlns:cx8="http://schemas.microsoft.com/office/drawing/2016/5/14/chartex" xmlns:mc="http://schemas.openxmlformats.org/markup-compatibility/2006" xmlns:aink="http://schemas.microsoft.com/office/drawing/2016/ink" xmlns:am3d="http://schemas.microsoft.com/office/drawing/2017/model3d" xmlns:o="urn:schemas-microsoft-com:office:office" xmlns:oel="http://schemas.microsoft.com/office/2019/extlst" xmlns:r="http://schemas.openxmlformats.org/officeDocument/2006/relationships" xmlns:m="http://schemas.openxmlformats.org/officeDocument/2006/math" xmlns:v="urn:schemas-microsoft-com:vml" xmlns:wp14="http://schemas.microsoft.com/office/word/2010/wordprocessingDrawing" xmlns:wp="http://schemas.openxmlformats.org/drawingml/2006/wordprocessingDrawing" xmlns:w10="urn:schemas-microsoft-com:office:word" xmlns:w="http://schemas.openxmlformats.org/wordprocessingml/2006/main" xmlns:w14="http://schemas.microsoft.com/office/word/2010/wordml" xmlns:w15="http://schemas.microsoft.com/office/word/2012/wordml" xmlns:w16cex="http://schemas.microsoft.com/office/word/2018/wordml/cex" xmlns:w16cid="http://schemas.microsoft.com/office/word/2016/wordml/cid" xmlns:w16="http://schemas.microsoft.com/office/word/2018/wordml" xmlns:w16du="http://schemas.microsoft.com/office/word/2023/wordml/word16du" xmlns:w16sdtdh="http://schemas.microsoft.com/office/word/2020/wordml/sdtdatahash" xmlns:w16se="http://schemas.microsoft.com/office/word/2015/wordml/symex" xmlns:wpg="http://schemas.microsoft.com/office/word/2010/wordprocessingGroup" xmlns:wpi="http://schemas.microsoft.com/office/word/2010/wordprocessingInk" xmlns:wne="http://schemas.microsoft.com/office/word/2006/wordml" xmlns:wps="http://schemas.microsoft.com/office/word/2010/wordprocessingShape" mc:Ignorable="w14 w15 w16se w16cid w16 w16cex w16sdtdh w16du wp14">
   <w:abstractNum w:abstractNumId="0" w15:restartNumberingAfterBreak="0">
     <w:nsid w:val="0B882247"/>
     <w:multiLevelType w:val="multilevel"/>
@@ -2795,7 +2814,7 @@
 </file>
 
 <file path=word/styles.xml><?xml version="1.0" encoding="utf-8"?>
-<w:styles xmlns:mc="http://schemas.openxmlformats.org/markup-compatibility/2006" xmlns:r="http://schemas.openxmlformats.org/officeDocument/2006/relationships" xmlns:w="http://schemas.openxmlformats.org/wordprocessingml/2006/main" xmlns:w14="http://schemas.microsoft.com/office/word/2010/wordml" xmlns:w15="http://schemas.microsoft.com/office/word/2012/wordml" xmlns:w16cex="http://schemas.microsoft.com/office/word/2018/wordml/cex" xmlns:w16cid="http://schemas.microsoft.com/office/word/2016/wordml/cid" xmlns:w16="http://schemas.microsoft.com/office/word/2018/wordml" xmlns:w16sdtdh="http://schemas.microsoft.com/office/word/2020/wordml/sdtdatahash" xmlns:w16se="http://schemas.microsoft.com/office/word/2015/wordml/symex" mc:Ignorable="w14 w15 w16se w16cid w16 w16cex w16sdtdh">
+<w:styles xmlns:mc="http://schemas.openxmlformats.org/markup-compatibility/2006" xmlns:r="http://schemas.openxmlformats.org/officeDocument/2006/relationships" xmlns:w="http://schemas.openxmlformats.org/wordprocessingml/2006/main" xmlns:w14="http://schemas.microsoft.com/office/word/2010/wordml" xmlns:w15="http://schemas.microsoft.com/office/word/2012/wordml" xmlns:w16cex="http://schemas.microsoft.com/office/word/2018/wordml/cex" xmlns:w16cid="http://schemas.microsoft.com/office/word/2016/wordml/cid" xmlns:w16="http://schemas.microsoft.com/office/word/2018/wordml" xmlns:w16du="http://schemas.microsoft.com/office/word/2023/wordml/word16du" xmlns:w16sdtdh="http://schemas.microsoft.com/office/word/2020/wordml/sdtdatahash" xmlns:w16se="http://schemas.microsoft.com/office/word/2015/wordml/symex" mc:Ignorable="w14 w15 w16se w16cid w16 w16cex w16sdtdh w16du">
   <w:docDefaults>
     <w:rPrDefault>
       <w:rPr>
@@ -3397,7 +3416,6 @@
   <w:style w:type="character" w:default="1" w:styleId="DefaultParagraphFont">
     <w:name w:val="Default Paragraph Font"/>
     <w:uiPriority w:val="1"/>
-    <w:semiHidden/>
     <w:unhideWhenUsed/>
   </w:style>
   <w:style w:type="table" w:default="1" w:styleId="TableNormal">

</xml_diff>